<commit_message>
Se pudo corregir lo del documento, ahora falta testiar la impresion
</commit_message>
<xml_diff>
--- a/templates/sitio/recibos/Recibos.docx
+++ b/templates/sitio/recibos/Recibos.docx
@@ -248,7 +248,7 @@
           <w:sz w:val="18"/>
           <w:szCs w:val="18"/>
         </w:rPr>
-        <w:t>29/06/2023 9:07 p. m.</w:t>
+        <w:t>30/06/2023 12:16 p. m.</w:t>
       </w:r>
       <w:r>
         <w:rPr>
@@ -268,6 +268,7 @@
           <w:bCs/>
           <w:sz w:val="18"/>
           <w:szCs w:val="18"/>
+          <w:u w:val="single"/>
         </w:rPr>
       </w:pPr>
     </w:p>
@@ -288,25 +289,26 @@
           <w:sz w:val="18"/>
           <w:szCs w:val="18"/>
         </w:rPr>
-        <w:t>Nombre</w:t>
-      </w:r>
-      <w:r>
-        <w:rPr>
-          <w:b/>
-          <w:bCs/>
-          <w:sz w:val="18"/>
-          <w:szCs w:val="18"/>
-        </w:rPr>
-        <w:t>:</w:t>
-      </w:r>
-      <w:r>
-        <w:rPr>
-          <w:b/>
-          <w:bCs/>
-          <w:sz w:val="18"/>
-          <w:szCs w:val="18"/>
-        </w:rPr>
-        <w:t xml:space="preserve"> </w:t>
+        <w:tab/>
+      </w:r>
+      <w:r>
+        <w:rPr>
+          <w:b/>
+          <w:bCs/>
+          <w:sz w:val="18"/>
+          <w:szCs w:val="18"/>
+        </w:rPr>
+        <w:tab/>
+      </w:r>
+      <w:r>
+        <w:rPr>
+          <w:b/>
+          <w:bCs/>
+          <w:sz w:val="18"/>
+          <w:szCs w:val="18"/>
+        </w:rPr>
+        <w:tab/>
+        <w:t>*    *    *</w:t>
       </w:r>
     </w:p>
     <w:p>
@@ -326,16 +328,26 @@
           <w:sz w:val="18"/>
           <w:szCs w:val="18"/>
         </w:rPr>
-        <w:t>CC.:</w:t>
-      </w:r>
-      <w:r>
-        <w:rPr>
-          <w:b/>
-          <w:bCs/>
-          <w:sz w:val="18"/>
-          <w:szCs w:val="18"/>
-        </w:rPr>
-        <w:t xml:space="preserve"> </w:t>
+        <w:tab/>
+      </w:r>
+      <w:r>
+        <w:rPr>
+          <w:b/>
+          <w:bCs/>
+          <w:sz w:val="18"/>
+          <w:szCs w:val="18"/>
+        </w:rPr>
+        <w:tab/>
+      </w:r>
+      <w:r>
+        <w:rPr>
+          <w:b/>
+          <w:bCs/>
+          <w:sz w:val="18"/>
+          <w:szCs w:val="18"/>
+        </w:rPr>
+        <w:tab/>
+        <w:t>*    *    *</w:t>
       </w:r>
     </w:p>
     <w:p>
@@ -355,196 +367,6 @@
           <w:sz w:val="18"/>
           <w:szCs w:val="18"/>
         </w:rPr>
-        <w:t xml:space="preserve">Tel: </w:t>
-      </w:r>
-      <w:r>
-        <w:rPr>
-          <w:b/>
-          <w:bCs/>
-          <w:sz w:val="18"/>
-          <w:szCs w:val="18"/>
-        </w:rPr>
-        <w:t xml:space="preserve"> </w:t>
-      </w:r>
-    </w:p>
-    <w:p>
-      <w:pPr>
-        <w:spacing w:after="0" w:line="240" w:lineRule="auto"/>
-        <w:rPr>
-          <w:b/>
-          <w:bCs/>
-          <w:sz w:val="18"/>
-          <w:szCs w:val="18"/>
-        </w:rPr>
-      </w:pPr>
-      <w:r>
-        <w:rPr>
-          <w:b/>
-          <w:bCs/>
-          <w:sz w:val="18"/>
-          <w:szCs w:val="18"/>
-        </w:rPr>
-        <w:t>Equipo</w:t>
-      </w:r>
-      <w:r>
-        <w:rPr>
-          <w:b/>
-          <w:bCs/>
-          <w:sz w:val="18"/>
-          <w:szCs w:val="18"/>
-        </w:rPr>
-        <w:t xml:space="preserve">: </w:t>
-      </w:r>
-    </w:p>
-    <w:p>
-      <w:pPr>
-        <w:spacing w:after="0" w:line="240" w:lineRule="auto"/>
-        <w:rPr>
-          <w:b/>
-          <w:bCs/>
-          <w:sz w:val="18"/>
-          <w:szCs w:val="18"/>
-        </w:rPr>
-      </w:pPr>
-      <w:r>
-        <w:rPr>
-          <w:b/>
-          <w:bCs/>
-          <w:sz w:val="18"/>
-          <w:szCs w:val="18"/>
-        </w:rPr>
-        <w:t>Procedimiento</w:t>
-      </w:r>
-      <w:r>
-        <w:rPr>
-          <w:b/>
-          <w:bCs/>
-          <w:sz w:val="18"/>
-          <w:szCs w:val="18"/>
-        </w:rPr>
-        <w:t>:</w:t>
-      </w:r>
-      <w:r>
-        <w:rPr>
-          <w:b/>
-          <w:bCs/>
-          <w:sz w:val="18"/>
-          <w:szCs w:val="18"/>
-        </w:rPr>
-        <w:t xml:space="preserve"> </w:t>
-      </w:r>
-      <w:r>
-        <w:rPr>
-          <w:b/>
-          <w:bCs/>
-          <w:sz w:val="18"/>
-          <w:szCs w:val="18"/>
-        </w:rPr>
-        <w:t xml:space="preserve"> </w:t>
-      </w:r>
-    </w:p>
-    <w:p>
-      <w:pPr>
-        <w:spacing w:after="0" w:line="240" w:lineRule="auto"/>
-        <w:rPr>
-          <w:b/>
-          <w:bCs/>
-          <w:sz w:val="18"/>
-          <w:szCs w:val="18"/>
-        </w:rPr>
-      </w:pPr>
-      <w:r>
-        <w:rPr>
-          <w:b/>
-          <w:bCs/>
-          <w:sz w:val="18"/>
-          <w:szCs w:val="18"/>
-        </w:rPr>
-        <w:t>Valor</w:t>
-      </w:r>
-      <w:r>
-        <w:rPr>
-          <w:b/>
-          <w:bCs/>
-          <w:sz w:val="18"/>
-          <w:szCs w:val="18"/>
-        </w:rPr>
-        <w:t>:</w:t>
-      </w:r>
-      <w:r>
-        <w:rPr>
-          <w:b/>
-          <w:bCs/>
-          <w:sz w:val="18"/>
-          <w:szCs w:val="18"/>
-        </w:rPr>
-        <w:t xml:space="preserve"> </w:t>
-      </w:r>
-      <w:r>
-        <w:rPr>
-          <w:b/>
-          <w:bCs/>
-          <w:sz w:val="18"/>
-          <w:szCs w:val="18"/>
-        </w:rPr>
-        <w:t xml:space="preserve"> </w:t>
-      </w:r>
-    </w:p>
-    <w:p>
-      <w:pPr>
-        <w:spacing w:after="0" w:line="240" w:lineRule="auto"/>
-        <w:rPr>
-          <w:b/>
-          <w:bCs/>
-          <w:sz w:val="18"/>
-          <w:szCs w:val="18"/>
-        </w:rPr>
-      </w:pPr>
-      <w:r>
-        <w:rPr>
-          <w:b/>
-          <w:bCs/>
-          <w:sz w:val="18"/>
-          <w:szCs w:val="18"/>
-        </w:rPr>
-        <w:t>Abono</w:t>
-      </w:r>
-      <w:r>
-        <w:rPr>
-          <w:b/>
-          <w:bCs/>
-          <w:sz w:val="18"/>
-          <w:szCs w:val="18"/>
-        </w:rPr>
-        <w:t>:</w:t>
-      </w:r>
-      <w:r>
-        <w:rPr>
-          <w:b/>
-          <w:bCs/>
-          <w:sz w:val="18"/>
-          <w:szCs w:val="18"/>
-        </w:rPr>
-        <w:t xml:space="preserve"> </w:t>
-      </w:r>
-    </w:p>
-    <w:p>
-      <w:pPr>
-        <w:spacing w:after="0" w:line="240" w:lineRule="auto"/>
-        <w:rPr>
-          <w:b/>
-          <w:bCs/>
-          <w:sz w:val="18"/>
-          <w:szCs w:val="18"/>
-        </w:rPr>
-      </w:pPr>
-      <w:r>
-        <w:rPr>
-          <w:b/>
-          <w:bCs/>
-          <w:sz w:val="18"/>
-          <w:szCs w:val="18"/>
-        </w:rPr>
         <w:tab/>
       </w:r>
       <w:r>
@@ -565,140 +387,6 @@
         </w:rPr>
         <w:tab/>
         <w:t>*    *    *</w:t>
-      </w:r>
-    </w:p>
-    <w:p>
-      <w:pPr>
-        <w:spacing w:after="0" w:line="240" w:lineRule="auto"/>
-        <w:rPr>
-          <w:b/>
-          <w:bCs/>
-          <w:sz w:val="18"/>
-          <w:szCs w:val="18"/>
-        </w:rPr>
-      </w:pPr>
-      <w:r>
-        <w:rPr>
-          <w:b/>
-          <w:bCs/>
-          <w:sz w:val="18"/>
-          <w:szCs w:val="18"/>
-        </w:rPr>
-        <w:tab/>
-      </w:r>
-      <w:r>
-        <w:rPr>
-          <w:b/>
-          <w:bCs/>
-          <w:sz w:val="18"/>
-          <w:szCs w:val="18"/>
-        </w:rPr>
-        <w:tab/>
-      </w:r>
-      <w:r>
-        <w:rPr>
-          <w:b/>
-          <w:bCs/>
-          <w:sz w:val="18"/>
-          <w:szCs w:val="18"/>
-        </w:rPr>
-        <w:tab/>
-        <w:t>*    *    *</w:t>
-      </w:r>
-    </w:p>
-    <w:p>
-      <w:pPr>
-        <w:spacing w:after="0" w:line="240" w:lineRule="auto"/>
-        <w:rPr>
-          <w:b/>
-          <w:bCs/>
-          <w:sz w:val="18"/>
-          <w:szCs w:val="18"/>
-        </w:rPr>
-      </w:pPr>
-      <w:r>
-        <w:rPr>
-          <w:b/>
-          <w:bCs/>
-          <w:sz w:val="18"/>
-          <w:szCs w:val="18"/>
-        </w:rPr>
-        <w:tab/>
-      </w:r>
-      <w:r>
-        <w:rPr>
-          <w:b/>
-          <w:bCs/>
-          <w:sz w:val="18"/>
-          <w:szCs w:val="18"/>
-        </w:rPr>
-        <w:tab/>
-      </w:r>
-      <w:r>
-        <w:rPr>
-          <w:b/>
-          <w:bCs/>
-          <w:sz w:val="18"/>
-          <w:szCs w:val="18"/>
-        </w:rPr>
-        <w:tab/>
-        <w:t>*    *    *</w:t>
-      </w:r>
-    </w:p>
-    <w:p>
-      <w:pPr>
-        <w:spacing w:after="0" w:line="240" w:lineRule="auto"/>
-        <w:rPr>
-          <w:b/>
-          <w:bCs/>
-          <w:sz w:val="18"/>
-          <w:szCs w:val="18"/>
-        </w:rPr>
-      </w:pPr>
-      <w:r>
-        <w:rPr>
-          <w:b/>
-          <w:bCs/>
-          <w:sz w:val="18"/>
-          <w:szCs w:val="18"/>
-        </w:rPr>
-        <w:t xml:space="preserve">Clave: </w:t>
-      </w:r>
-      <w:r>
-        <w:rPr>
-          <w:b/>
-          <w:bCs/>
-          <w:sz w:val="18"/>
-          <w:szCs w:val="18"/>
-        </w:rPr>
-        <w:t>___</w:t>
-      </w:r>
-      <w:r>
-        <w:rPr>
-          <w:b/>
-          <w:bCs/>
-          <w:sz w:val="18"/>
-          <w:szCs w:val="18"/>
-        </w:rPr>
-        <w:t>_____</w:t>
-      </w:r>
-      <w:r>
-        <w:rPr>
-          <w:b/>
-          <w:bCs/>
-          <w:sz w:val="18"/>
-          <w:szCs w:val="18"/>
-        </w:rPr>
-        <w:t xml:space="preserve"> </w:t>
-      </w:r>
-      <w:r>
-        <w:rPr>
-          <w:b/>
-          <w:bCs/>
-          <w:sz w:val="18"/>
-          <w:szCs w:val="18"/>
-        </w:rPr>
-        <w:tab/>
       </w:r>
     </w:p>
     <w:p>
@@ -977,6 +665,7 @@
         <w:rPr>
           <w:sz w:val="18"/>
           <w:szCs w:val="18"/>
+          <w:u w:val="single"/>
         </w:rPr>
       </w:pPr>
     </w:p>

</xml_diff>